<commit_message>
Update Carpeta Tecnica  SkylF.docx
</commit_message>
<xml_diff>
--- a/Documentacion/Carpeta Técnica/Carpeta Tecnica  SkylF.docx
+++ b/Documentacion/Carpeta Técnica/Carpeta Tecnica  SkylF.docx
@@ -100,12 +100,12 @@
           <wp:inline distB="114300" distT="114300" distL="114300" distR="114300">
             <wp:extent cx="3408119" cy="4871492"/>
             <wp:effectExtent b="0" l="0" r="0" t="0"/>
-            <wp:docPr id="1" name="image3.png"/>
+            <wp:docPr id="1" name="image1.png"/>
             <a:graphic>
               <a:graphicData uri="http://schemas.openxmlformats.org/drawingml/2006/picture">
                 <pic:pic>
                   <pic:nvPicPr>
-                    <pic:cNvPr id="0" name="image3.png"/>
+                    <pic:cNvPr id="0" name="image1.png"/>
                     <pic:cNvPicPr preferRelativeResize="0"/>
                   </pic:nvPicPr>
                   <pic:blipFill>
@@ -564,7 +564,21 @@
         <w:rPr>
           <w:rtl w:val="0"/>
         </w:rPr>
-        <w:t xml:space="preserve">Linkedin:</w:t>
+        <w:t xml:space="preserve">Linkedin: </w:t>
+      </w:r>
+      <w:hyperlink r:id="rId9">
+        <w:r>
+          <w:rPr>
+            <w:u w:val="single"/>
+            <w:rtl w:val="0"/>
+          </w:rPr>
+          <w:t xml:space="preserve">Santiago Rubio</w:t>
+        </w:r>
+      </w:hyperlink>
+      <w:r>
+        <w:rPr>
+          <w:rtl w:val="0"/>
+        </w:rPr>
       </w:r>
     </w:p>
     <w:p>
@@ -592,7 +606,7 @@
         </w:rPr>
         <w:t xml:space="preserve">Instagram: </w:t>
       </w:r>
-      <w:hyperlink r:id="rId9">
+      <w:hyperlink r:id="rId10">
         <w:r>
           <w:rPr>
             <w:u w:val="single"/>
@@ -709,7 +723,7 @@
         </w:rPr>
         <w:t xml:space="preserve">Instagram: </w:t>
       </w:r>
-      <w:hyperlink r:id="rId10">
+      <w:hyperlink r:id="rId11">
         <w:r>
           <w:rPr>
             <w:u w:val="single"/>
@@ -803,7 +817,7 @@
         </w:rPr>
         <w:t xml:space="preserve">Linkedin: </w:t>
       </w:r>
-      <w:hyperlink r:id="rId11">
+      <w:hyperlink r:id="rId12">
         <w:r>
           <w:rPr>
             <w:u w:val="single"/>
@@ -843,7 +857,7 @@
         </w:rPr>
         <w:t xml:space="preserve">Instagram: </w:t>
       </w:r>
-      <w:hyperlink r:id="rId12">
+      <w:hyperlink r:id="rId13">
         <w:r>
           <w:rPr>
             <w:u w:val="single"/>
@@ -937,7 +951,7 @@
         </w:rPr>
         <w:t xml:space="preserve">Linkedin: </w:t>
       </w:r>
-      <w:hyperlink r:id="rId13">
+      <w:hyperlink r:id="rId14">
         <w:r>
           <w:rPr>
             <w:u w:val="single"/>
@@ -977,7 +991,7 @@
         </w:rPr>
         <w:t xml:space="preserve">Instagram: </w:t>
       </w:r>
-      <w:hyperlink r:id="rId14">
+      <w:hyperlink r:id="rId15">
         <w:r>
           <w:rPr>
             <w:u w:val="single"/>
@@ -1071,7 +1085,7 @@
         </w:rPr>
         <w:t xml:space="preserve">Linkedin: </w:t>
       </w:r>
-      <w:hyperlink r:id="rId15">
+      <w:hyperlink r:id="rId16">
         <w:r>
           <w:rPr>
             <w:u w:val="single"/>
@@ -1111,7 +1125,7 @@
         </w:rPr>
         <w:t xml:space="preserve">Instagram: </w:t>
       </w:r>
-      <w:hyperlink r:id="rId16">
+      <w:hyperlink r:id="rId17">
         <w:r>
           <w:rPr>
             <w:u w:val="single"/>
@@ -1316,7 +1330,7 @@
         </w:rPr>
         <w:t xml:space="preserve">Linkedin: </w:t>
       </w:r>
-      <w:hyperlink r:id="rId17">
+      <w:hyperlink r:id="rId18">
         <w:r>
           <w:rPr>
             <w:u w:val="single"/>
@@ -1356,7 +1370,7 @@
         </w:rPr>
         <w:t xml:space="preserve">Instagram:</w:t>
       </w:r>
-      <w:hyperlink r:id="rId18">
+      <w:hyperlink r:id="rId19">
         <w:r>
           <w:rPr>
             <w:u w:val="single"/>
@@ -2415,16 +2429,16 @@
           <wp:inline distB="114300" distT="114300" distL="114300" distR="114300">
             <wp:extent cx="5731200" cy="2908300"/>
             <wp:effectExtent b="0" l="0" r="0" t="0"/>
-            <wp:docPr id="3" name="image1.png"/>
+            <wp:docPr id="3" name="image3.png"/>
             <a:graphic>
               <a:graphicData uri="http://schemas.openxmlformats.org/drawingml/2006/picture">
                 <pic:pic>
                   <pic:nvPicPr>
-                    <pic:cNvPr id="0" name="image1.png"/>
+                    <pic:cNvPr id="0" name="image3.png"/>
                     <pic:cNvPicPr preferRelativeResize="0"/>
                   </pic:nvPicPr>
                   <pic:blipFill>
-                    <a:blip r:embed="rId19"/>
+                    <a:blip r:embed="rId20"/>
                     <a:srcRect b="0" l="0" r="0" t="0"/>
                     <a:stretch>
                       <a:fillRect/>
@@ -2493,7 +2507,7 @@
                     <pic:cNvPicPr preferRelativeResize="0"/>
                   </pic:nvPicPr>
                   <pic:blipFill>
-                    <a:blip r:embed="rId20"/>
+                    <a:blip r:embed="rId21"/>
                     <a:srcRect b="0" l="0" r="0" t="0"/>
                     <a:stretch>
                       <a:fillRect/>

</xml_diff>